<commit_message>
Added info on the Syren25
</commit_message>
<xml_diff>
--- a/resubmissionFiles/Reponse to reviewers.docx
+++ b/resubmissionFiles/Reponse to reviewers.docx
@@ -1081,8 +1081,6 @@
         </w:rPr>
         <w:t xml:space="preserve"> </w:t>
       </w:r>
-      <w:bookmarkStart w:id="18" w:name="_GoBack"/>
-      <w:bookmarkEnd w:id="18"/>
       <w:r>
         <w:rPr>
           <w:rFonts w:cs="NimbusRomNo9L-Regu"/>
@@ -1718,6 +1716,7 @@
           <w:rFonts w:eastAsia="Times New Roman" w:cs="Courier New"/>
         </w:rPr>
       </w:pPr>
+      <w:commentRangeStart w:id="18"/>
       <w:r>
         <w:rPr>
           <w:rFonts w:eastAsia="Times New Roman" w:cs="Courier New"/>
@@ -1729,6 +1728,13 @@
           <w:rFonts w:eastAsia="Times New Roman" w:cs="Courier New"/>
         </w:rPr>
         <w:t>costs associated with the use of a medical MRI scanner. The authors agree that “desktop experiment” is not appropriate to describe this experimental setup. The term desktop experiment was replaced by “magnetic test bench”.</w:t>
+      </w:r>
+      <w:commentRangeEnd w:id="18"/>
+      <w:r>
+        <w:rPr>
+          <w:rStyle w:val="CommentReference"/>
+        </w:rPr>
+        <w:commentReference w:id="18"/>
       </w:r>
     </w:p>
     <w:p>
@@ -2135,6 +2141,7 @@
           <w:szCs w:val="22"/>
         </w:rPr>
       </w:pPr>
+      <w:commentRangeStart w:id="21"/>
       <w:r>
         <w:rPr>
           <w:rFonts w:asciiTheme="minorHAnsi" w:hAnsiTheme="minorHAnsi"/>
@@ -2143,6 +2150,14 @@
         </w:rPr>
         <w:t>This was corrected.</w:t>
       </w:r>
+      <w:commentRangeEnd w:id="21"/>
+      <w:r>
+        <w:rPr>
+          <w:rStyle w:val="CommentReference"/>
+          <w:rFonts w:asciiTheme="minorHAnsi" w:eastAsiaTheme="minorHAnsi" w:hAnsiTheme="minorHAnsi" w:cstheme="minorBidi"/>
+        </w:rPr>
+        <w:commentReference w:id="21"/>
+      </w:r>
     </w:p>
     <w:p>
       <w:pPr>
@@ -2207,14 +2222,105 @@
           <w:szCs w:val="22"/>
         </w:rPr>
       </w:pPr>
-      <w:r>
-        <w:rPr>
-          <w:rFonts w:asciiTheme="minorHAnsi" w:hAnsiTheme="minorHAnsi"/>
-          <w:sz w:val="22"/>
-          <w:szCs w:val="22"/>
-        </w:rPr>
-        <w:t>These data were added.</w:t>
-      </w:r>
+      <w:commentRangeStart w:id="22"/>
+      <w:r>
+        <w:rPr>
+          <w:rFonts w:asciiTheme="minorHAnsi" w:hAnsiTheme="minorHAnsi"/>
+          <w:sz w:val="22"/>
+          <w:szCs w:val="22"/>
+        </w:rPr>
+        <w:t>These data were added</w:t>
+      </w:r>
+      <w:ins w:id="23" w:author="Leclerc, Julien" w:date="2017-05-26T15:20:00Z">
+        <w:r>
+          <w:rPr>
+            <w:rFonts w:asciiTheme="minorHAnsi" w:hAnsiTheme="minorHAnsi"/>
+            <w:sz w:val="22"/>
+            <w:szCs w:val="22"/>
+          </w:rPr>
+          <w:t xml:space="preserve">: </w:t>
+        </w:r>
+        <w:r>
+          <w:rPr>
+            <w:rFonts w:asciiTheme="minorHAnsi" w:hAnsiTheme="minorHAnsi"/>
+            <w:sz w:val="22"/>
+            <w:szCs w:val="22"/>
+          </w:rPr>
+          <w:t>“</w:t>
+        </w:r>
+        <w:r>
+          <w:rPr>
+            <w:rFonts w:asciiTheme="minorHAnsi" w:hAnsiTheme="minorHAnsi"/>
+            <w:sz w:val="22"/>
+            <w:szCs w:val="22"/>
+          </w:rPr>
+          <w:t xml:space="preserve">Each coil is powered by a </w:t>
+        </w:r>
+        <w:proofErr w:type="spellStart"/>
+        <w:r>
+          <w:rPr>
+            <w:rFonts w:asciiTheme="minorHAnsi" w:hAnsiTheme="minorHAnsi"/>
+            <w:sz w:val="22"/>
+            <w:szCs w:val="22"/>
+          </w:rPr>
+          <w:t>Syren</w:t>
+        </w:r>
+        <w:proofErr w:type="spellEnd"/>
+        <w:r>
+          <w:rPr>
+            <w:rFonts w:asciiTheme="minorHAnsi" w:hAnsiTheme="minorHAnsi"/>
+            <w:sz w:val="22"/>
+            <w:szCs w:val="22"/>
+          </w:rPr>
+          <w:t xml:space="preserve"> 25 regenerative switching power supply. The </w:t>
+        </w:r>
+        <w:proofErr w:type="spellStart"/>
+        <w:r>
+          <w:rPr>
+            <w:rFonts w:asciiTheme="minorHAnsi" w:hAnsiTheme="minorHAnsi"/>
+            <w:sz w:val="22"/>
+            <w:szCs w:val="22"/>
+          </w:rPr>
+          <w:t>Syren</w:t>
+        </w:r>
+        <w:proofErr w:type="spellEnd"/>
+        <w:r>
+          <w:rPr>
+            <w:rFonts w:asciiTheme="minorHAnsi" w:hAnsiTheme="minorHAnsi"/>
+            <w:sz w:val="22"/>
+            <w:szCs w:val="22"/>
+          </w:rPr>
+          <w:t xml:space="preserve"> 25 are manufactured by Dimension Engineering. They can provide continuously a current of 25 A with a maximum voltage of 24 V.</w:t>
+        </w:r>
+      </w:ins>
+      <w:del w:id="24" w:author="Leclerc, Julien" w:date="2017-05-26T15:20:00Z">
+        <w:r>
+          <w:rPr>
+            <w:rFonts w:asciiTheme="minorHAnsi" w:hAnsiTheme="minorHAnsi"/>
+            <w:sz w:val="22"/>
+            <w:szCs w:val="22"/>
+          </w:rPr>
+          <w:delText>.</w:delText>
+        </w:r>
+      </w:del>
+      <w:ins w:id="25" w:author="Leclerc, Julien" w:date="2017-05-26T15:20:00Z">
+        <w:r>
+          <w:rPr>
+            <w:rFonts w:asciiTheme="minorHAnsi" w:hAnsiTheme="minorHAnsi"/>
+            <w:sz w:val="22"/>
+            <w:szCs w:val="22"/>
+          </w:rPr>
+          <w:t>”</w:t>
+        </w:r>
+        <w:commentRangeEnd w:id="22"/>
+        <w:r>
+          <w:rPr>
+            <w:rStyle w:val="CommentReference"/>
+            <w:rFonts w:asciiTheme="minorHAnsi" w:eastAsiaTheme="minorHAnsi" w:hAnsiTheme="minorHAnsi" w:cstheme="minorBidi"/>
+          </w:rPr>
+          <w:commentReference w:id="22"/>
+        </w:r>
+      </w:ins>
     </w:p>
     <w:p>
       <w:pPr>
@@ -2265,7 +2371,17 @@
           <w:sz w:val="22"/>
           <w:szCs w:val="22"/>
         </w:rPr>
-        <w:t xml:space="preserve">The use of clinical MRI scanner is costly and the authors preferred to perform more experiments on the magnetic test bench. </w:t>
+        <w:t xml:space="preserve">The use of clinical MRI scanner is costly and the authors preferred to perform more experiments on the </w:t>
+      </w:r>
+      <w:bookmarkStart w:id="26" w:name="_GoBack"/>
+      <w:bookmarkEnd w:id="26"/>
+      <w:r>
+        <w:rPr>
+          <w:rFonts w:asciiTheme="minorHAnsi" w:hAnsiTheme="minorHAnsi"/>
+          <w:sz w:val="22"/>
+          <w:szCs w:val="22"/>
+        </w:rPr>
+        <w:t xml:space="preserve">magnetic test bench. </w:t>
       </w:r>
     </w:p>
     <w:p>
@@ -2285,7 +2401,7 @@
         <w:pStyle w:val="HTMLPreformatted"/>
         <w:shd w:val="clear" w:color="auto" w:fill="FFFFFF"/>
         <w:rPr>
-          <w:del w:id="21" w:author="Aaron Becker" w:date="2017-05-26T08:55:00Z"/>
+          <w:del w:id="27" w:author="Aaron Becker" w:date="2017-05-26T08:55:00Z"/>
           <w:rFonts w:asciiTheme="minorHAnsi" w:hAnsiTheme="minorHAnsi"/>
           <w:color w:val="5B9BD5" w:themeColor="accent1"/>
           <w:sz w:val="22"/>
@@ -2360,7 +2476,7 @@
         <w:pStyle w:val="HTMLPreformatted"/>
         <w:shd w:val="clear" w:color="auto" w:fill="FFFFFF"/>
         <w:rPr>
-          <w:del w:id="22" w:author="Aaron Becker" w:date="2017-05-26T08:55:00Z"/>
+          <w:del w:id="28" w:author="Aaron Becker" w:date="2017-05-26T08:55:00Z"/>
           <w:rFonts w:asciiTheme="minorHAnsi" w:hAnsiTheme="minorHAnsi"/>
           <w:color w:val="5B9BD5" w:themeColor="accent1"/>
           <w:sz w:val="22"/>
@@ -2522,7 +2638,7 @@
       <w:r>
         <w:t>The dimensions were selected in order to make the prototyping easy and possible with commercially available materials (standard tube, standard sphere, and standard spring size). No optimization was made</w:t>
       </w:r>
-      <w:ins w:id="23" w:author="Aaron Becker" w:date="2017-05-26T08:56:00Z">
+      <w:ins w:id="29" w:author="Aaron Becker" w:date="2017-05-26T08:56:00Z">
         <w:r>
           <w:t>.  This is a relevant line of research for future work</w:t>
         </w:r>
@@ -2665,7 +2781,6 @@
           <w:sz w:val="22"/>
           <w:szCs w:val="22"/>
         </w:rPr>
-        <w:lastRenderedPageBreak/>
         <w:t>The clear purpose of this study should be described in Abstract and Introduction.</w:t>
       </w:r>
     </w:p>
@@ -2686,7 +2801,7 @@
         <w:pStyle w:val="HTMLPreformatted"/>
         <w:shd w:val="clear" w:color="auto" w:fill="FFFFFF"/>
         <w:rPr>
-          <w:ins w:id="24" w:author="Aaron Becker" w:date="2017-05-26T08:56:00Z"/>
+          <w:ins w:id="30" w:author="Aaron Becker" w:date="2017-05-26T08:56:00Z"/>
           <w:rFonts w:asciiTheme="minorHAnsi" w:hAnsiTheme="minorHAnsi"/>
           <w:sz w:val="22"/>
           <w:szCs w:val="22"/>
@@ -2724,12 +2839,12 @@
         </w:tabs>
         <w:spacing w:after="0" w:line="240" w:lineRule="auto"/>
         <w:rPr>
-          <w:ins w:id="25" w:author="Aaron Becker" w:date="2017-05-26T08:56:00Z"/>
+          <w:ins w:id="31" w:author="Aaron Becker" w:date="2017-05-26T08:56:00Z"/>
           <w:rFonts w:eastAsia="Times New Roman" w:cs="Courier New"/>
           <w:color w:val="FF0000"/>
         </w:rPr>
       </w:pPr>
-      <w:ins w:id="26" w:author="Aaron Becker" w:date="2017-05-26T08:56:00Z">
+      <w:ins w:id="32" w:author="Aaron Becker" w:date="2017-05-26T08:56:00Z">
         <w:r>
           <w:rPr>
             <w:rFonts w:eastAsia="Times New Roman" w:cs="Courier New"/>
@@ -2778,12 +2893,68 @@
       </w:r>
     </w:p>
   </w:comment>
+  <w:comment w:id="18" w:author="Leclerc, Julien" w:date="2017-05-26T15:12:00Z" w:initials="LJ">
+    <w:p>
+      <w:pPr>
+        <w:pStyle w:val="CommentText"/>
+      </w:pPr>
+      <w:r>
+        <w:rPr>
+          <w:rStyle w:val="CommentReference"/>
+        </w:rPr>
+        <w:annotationRef/>
+      </w:r>
+      <w:r>
+        <w:t>Change made in the paper</w:t>
+      </w:r>
+    </w:p>
+    <w:p>
+      <w:pPr>
+        <w:pStyle w:val="CommentText"/>
+      </w:pPr>
+    </w:p>
+  </w:comment>
+  <w:comment w:id="21" w:author="Leclerc, Julien" w:date="2017-05-26T15:13:00Z" w:initials="LJ">
+    <w:p>
+      <w:pPr>
+        <w:pStyle w:val="CommentText"/>
+      </w:pPr>
+      <w:r>
+        <w:rPr>
+          <w:rStyle w:val="CommentReference"/>
+        </w:rPr>
+        <w:annotationRef/>
+      </w:r>
+      <w:r>
+        <w:t>Change made in the paper</w:t>
+      </w:r>
+    </w:p>
+  </w:comment>
+  <w:comment w:id="22" w:author="Leclerc, Julien" w:date="2017-05-26T15:20:00Z" w:initials="LJ">
+    <w:p>
+      <w:pPr>
+        <w:pStyle w:val="CommentText"/>
+      </w:pPr>
+      <w:r>
+        <w:rPr>
+          <w:rStyle w:val="CommentReference"/>
+        </w:rPr>
+        <w:annotationRef/>
+      </w:r>
+      <w:r>
+        <w:t>Change made in the paper</w:t>
+      </w:r>
+    </w:p>
+  </w:comment>
 </w:comments>
 </file>
 
 <file path=word/commentsExtended.xml><?xml version="1.0" encoding="utf-8"?>
 <w15:commentsEx xmlns:wpc="http://schemas.microsoft.com/office/word/2010/wordprocessingCanvas" xmlns:mc="http://schemas.openxmlformats.org/markup-compatibility/2006" xmlns:o="urn:schemas-microsoft-com:office:office" xmlns:r="http://schemas.openxmlformats.org/officeDocument/2006/relationships" xmlns:m="http://schemas.openxmlformats.org/officeDocument/2006/math" xmlns:v="urn:schemas-microsoft-com:vml" xmlns:wp14="http://schemas.microsoft.com/office/word/2010/wordprocessingDrawing" xmlns:wp="http://schemas.openxmlformats.org/drawingml/2006/wordprocessingDrawing" xmlns:w10="urn:schemas-microsoft-com:office:word" xmlns:w="http://schemas.openxmlformats.org/wordprocessingml/2006/main" xmlns:w14="http://schemas.microsoft.com/office/word/2010/wordml" xmlns:w15="http://schemas.microsoft.com/office/word/2012/wordml" xmlns:wpg="http://schemas.microsoft.com/office/word/2010/wordprocessingGroup" xmlns:wpi="http://schemas.microsoft.com/office/word/2010/wordprocessingInk" xmlns:wne="http://schemas.microsoft.com/office/word/2006/wordml" xmlns:wps="http://schemas.microsoft.com/office/word/2010/wordprocessingShape" mc:Ignorable="w14 w15 wp14">
   <w15:commentEx w15:paraId="4752C50F" w15:done="0"/>
+  <w15:commentEx w15:paraId="5F9DB77B" w15:done="0"/>
+  <w15:commentEx w15:paraId="5FB7C010" w15:done="0"/>
+  <w15:commentEx w15:paraId="4199A14B" w15:done="0"/>
 </w15:commentsEx>
 </file>
 

</xml_diff>

<commit_message>
Made some changes. Removed the part with the rolling sphere.
</commit_message>
<xml_diff>
--- a/resubmissionFiles/Reponse to reviewers.docx
+++ b/resubmissionFiles/Reponse to reviewers.docx
@@ -2371,17 +2371,7 @@
           <w:sz w:val="22"/>
           <w:szCs w:val="22"/>
         </w:rPr>
-        <w:t xml:space="preserve">The use of clinical MRI scanner is costly and the authors preferred to perform more experiments on the </w:t>
-      </w:r>
-      <w:bookmarkStart w:id="26" w:name="_GoBack"/>
-      <w:bookmarkEnd w:id="26"/>
-      <w:r>
-        <w:rPr>
-          <w:rFonts w:asciiTheme="minorHAnsi" w:hAnsiTheme="minorHAnsi"/>
-          <w:sz w:val="22"/>
-          <w:szCs w:val="22"/>
-        </w:rPr>
-        <w:t xml:space="preserve">magnetic test bench. </w:t>
+        <w:t xml:space="preserve">The use of clinical MRI scanner is costly and the authors preferred to perform more experiments on the magnetic test bench. </w:t>
       </w:r>
     </w:p>
     <w:p>
@@ -2401,6 +2391,81 @@
         <w:pStyle w:val="HTMLPreformatted"/>
         <w:shd w:val="clear" w:color="auto" w:fill="FFFFFF"/>
         <w:rPr>
+          <w:del w:id="26" w:author="Aaron Becker" w:date="2017-05-26T08:55:00Z"/>
+          <w:rFonts w:asciiTheme="minorHAnsi" w:hAnsiTheme="minorHAnsi"/>
+          <w:color w:val="5B9BD5" w:themeColor="accent1"/>
+          <w:sz w:val="22"/>
+          <w:szCs w:val="22"/>
+        </w:rPr>
+      </w:pPr>
+      <w:r>
+        <w:rPr>
+          <w:rFonts w:asciiTheme="minorHAnsi" w:hAnsiTheme="minorHAnsi"/>
+          <w:color w:val="5B9BD5" w:themeColor="accent1"/>
+          <w:sz w:val="22"/>
+          <w:szCs w:val="22"/>
+        </w:rPr>
+        <w:t>--Add discussion and modeling of the effects of air resistance on the motion of the sphere in the tube</w:t>
+      </w:r>
+    </w:p>
+    <w:p>
+      <w:pPr>
+        <w:pStyle w:val="HTMLPreformatted"/>
+        <w:shd w:val="clear" w:color="auto" w:fill="FFFFFF"/>
+        <w:rPr>
+          <w:rFonts w:asciiTheme="minorHAnsi" w:hAnsiTheme="minorHAnsi"/>
+          <w:color w:val="5B9BD5" w:themeColor="accent1"/>
+          <w:sz w:val="22"/>
+          <w:szCs w:val="22"/>
+        </w:rPr>
+      </w:pPr>
+    </w:p>
+    <w:p>
+      <w:pPr>
+        <w:pStyle w:val="HTMLPreformatted"/>
+        <w:shd w:val="clear" w:color="auto" w:fill="FFFFFF"/>
+        <w:rPr>
+          <w:rFonts w:asciiTheme="minorHAnsi" w:hAnsiTheme="minorHAnsi"/>
+          <w:color w:val="FF0000"/>
+          <w:sz w:val="22"/>
+          <w:szCs w:val="22"/>
+        </w:rPr>
+      </w:pPr>
+      <w:r>
+        <w:rPr>
+          <w:rFonts w:asciiTheme="minorHAnsi" w:hAnsiTheme="minorHAnsi"/>
+          <w:sz w:val="22"/>
+          <w:szCs w:val="22"/>
+        </w:rPr>
+        <w:t>A discussion about the modeling of the air friction was added in the conclusion</w:t>
+      </w:r>
+      <w:r>
+        <w:rPr>
+          <w:rFonts w:asciiTheme="minorHAnsi" w:hAnsiTheme="minorHAnsi"/>
+          <w:color w:val="FF0000"/>
+          <w:sz w:val="22"/>
+          <w:szCs w:val="22"/>
+        </w:rPr>
+        <w:t xml:space="preserve">. </w:t>
+      </w:r>
+    </w:p>
+    <w:p>
+      <w:pPr>
+        <w:pStyle w:val="HTMLPreformatted"/>
+        <w:shd w:val="clear" w:color="auto" w:fill="FFFFFF"/>
+        <w:rPr>
+          <w:rFonts w:asciiTheme="minorHAnsi" w:hAnsiTheme="minorHAnsi"/>
+          <w:color w:val="5B9BD5" w:themeColor="accent1"/>
+          <w:sz w:val="22"/>
+          <w:szCs w:val="22"/>
+        </w:rPr>
+      </w:pPr>
+    </w:p>
+    <w:p>
+      <w:pPr>
+        <w:pStyle w:val="HTMLPreformatted"/>
+        <w:shd w:val="clear" w:color="auto" w:fill="FFFFFF"/>
+        <w:rPr>
           <w:del w:id="27" w:author="Aaron Becker" w:date="2017-05-26T08:55:00Z"/>
           <w:rFonts w:asciiTheme="minorHAnsi" w:hAnsiTheme="minorHAnsi"/>
           <w:color w:val="5B9BD5" w:themeColor="accent1"/>
@@ -2415,436 +2480,362 @@
           <w:sz w:val="22"/>
           <w:szCs w:val="22"/>
         </w:rPr>
-        <w:t>--Add discussion and modeling of the effects of air resistance on the motion of the sphere in the tube</w:t>
-      </w:r>
-    </w:p>
-    <w:p>
-      <w:pPr>
-        <w:pStyle w:val="HTMLPreformatted"/>
-        <w:shd w:val="clear" w:color="auto" w:fill="FFFFFF"/>
-        <w:rPr>
-          <w:rFonts w:asciiTheme="minorHAnsi" w:hAnsiTheme="minorHAnsi"/>
-          <w:color w:val="5B9BD5" w:themeColor="accent1"/>
-          <w:sz w:val="22"/>
-          <w:szCs w:val="22"/>
-        </w:rPr>
-      </w:pPr>
-    </w:p>
-    <w:p>
-      <w:pPr>
-        <w:pStyle w:val="HTMLPreformatted"/>
-        <w:shd w:val="clear" w:color="auto" w:fill="FFFFFF"/>
-        <w:rPr>
-          <w:rFonts w:asciiTheme="minorHAnsi" w:hAnsiTheme="minorHAnsi"/>
+        <w:t>--What is the diameter, mass, and magnetization of the magnet used?</w:t>
+      </w:r>
+    </w:p>
+    <w:p>
+      <w:pPr>
+        <w:pStyle w:val="HTMLPreformatted"/>
+        <w:shd w:val="clear" w:color="auto" w:fill="FFFFFF"/>
+        <w:rPr>
+          <w:rFonts w:asciiTheme="minorHAnsi" w:hAnsiTheme="minorHAnsi"/>
+          <w:color w:val="5B9BD5" w:themeColor="accent1"/>
+          <w:sz w:val="22"/>
+          <w:szCs w:val="22"/>
+        </w:rPr>
+      </w:pPr>
+    </w:p>
+    <w:p>
+      <w:pPr>
+        <w:pStyle w:val="HTMLPreformatted"/>
+        <w:shd w:val="clear" w:color="auto" w:fill="FFFFFF"/>
+        <w:rPr>
+          <w:rFonts w:asciiTheme="minorHAnsi" w:hAnsiTheme="minorHAnsi"/>
+          <w:sz w:val="22"/>
+          <w:szCs w:val="22"/>
+        </w:rPr>
+      </w:pPr>
+      <w:r>
+        <w:rPr>
+          <w:rFonts w:asciiTheme="minorHAnsi" w:hAnsiTheme="minorHAnsi"/>
+          <w:sz w:val="22"/>
+          <w:szCs w:val="22"/>
+        </w:rPr>
+        <w:t xml:space="preserve">The sphere is </w:t>
+      </w:r>
+      <w:proofErr w:type="gramStart"/>
+      <w:r>
+        <w:rPr>
+          <w:rFonts w:asciiTheme="minorHAnsi" w:hAnsiTheme="minorHAnsi"/>
+          <w:sz w:val="22"/>
+          <w:szCs w:val="22"/>
+        </w:rPr>
+        <w:t>a</w:t>
+      </w:r>
+      <w:proofErr w:type="gramEnd"/>
+      <w:r>
+        <w:rPr>
+          <w:rFonts w:asciiTheme="minorHAnsi" w:hAnsiTheme="minorHAnsi"/>
+          <w:sz w:val="22"/>
+          <w:szCs w:val="22"/>
+        </w:rPr>
+        <w:t xml:space="preserve"> </w:t>
+      </w:r>
+      <w:proofErr w:type="spellStart"/>
+      <w:r>
+        <w:rPr>
+          <w:rFonts w:asciiTheme="minorHAnsi" w:hAnsiTheme="minorHAnsi"/>
+          <w:sz w:val="22"/>
+          <w:szCs w:val="22"/>
+        </w:rPr>
+        <w:t>NdFeB</w:t>
+      </w:r>
+      <w:proofErr w:type="spellEnd"/>
+      <w:r>
+        <w:rPr>
+          <w:rFonts w:asciiTheme="minorHAnsi" w:hAnsiTheme="minorHAnsi"/>
+          <w:sz w:val="22"/>
+          <w:szCs w:val="22"/>
+        </w:rPr>
+        <w:t xml:space="preserve"> magnet with a magnetization of 883,000 A/m. The diameter is </w:t>
+      </w:r>
+      <w:r>
+        <w:rPr>
+          <w:rFonts w:asciiTheme="minorHAnsi" w:hAnsiTheme="minorHAnsi"/>
+          <w:sz w:val="22"/>
+          <w:szCs w:val="22"/>
+        </w:rPr>
+        <w:t>6.35 mm and its mass is 1.05g. This information was added in the paper.</w:t>
+      </w:r>
+    </w:p>
+    <w:p>
+      <w:pPr>
+        <w:pStyle w:val="HTMLPreformatted"/>
+        <w:shd w:val="clear" w:color="auto" w:fill="FFFFFF"/>
+        <w:rPr>
+          <w:rFonts w:asciiTheme="minorHAnsi" w:hAnsiTheme="minorHAnsi"/>
+          <w:color w:val="5B9BD5" w:themeColor="accent1"/>
+          <w:sz w:val="22"/>
+          <w:szCs w:val="22"/>
+        </w:rPr>
+      </w:pPr>
+    </w:p>
+    <w:p>
+      <w:pPr>
+        <w:pStyle w:val="HTMLPreformatted"/>
+        <w:shd w:val="clear" w:color="auto" w:fill="FFFFFF"/>
+        <w:rPr>
+          <w:rFonts w:asciiTheme="minorHAnsi" w:hAnsiTheme="minorHAnsi"/>
+          <w:color w:val="5B9BD5" w:themeColor="accent1"/>
+          <w:sz w:val="22"/>
+          <w:szCs w:val="22"/>
+        </w:rPr>
+      </w:pPr>
+      <w:r>
+        <w:rPr>
+          <w:rFonts w:asciiTheme="minorHAnsi" w:hAnsiTheme="minorHAnsi"/>
+          <w:color w:val="5B9BD5" w:themeColor="accent1"/>
+          <w:sz w:val="22"/>
+          <w:szCs w:val="22"/>
+        </w:rPr>
+        <w:t xml:space="preserve">--How were the dimensions and other parameters of the device selected? </w:t>
+      </w:r>
+    </w:p>
+    <w:p>
+      <w:pPr>
+        <w:pStyle w:val="HTMLPreformatted"/>
+        <w:shd w:val="clear" w:color="auto" w:fill="FFFFFF"/>
+        <w:rPr>
+          <w:rFonts w:asciiTheme="minorHAnsi" w:hAnsiTheme="minorHAnsi"/>
+          <w:color w:val="5B9BD5" w:themeColor="accent1"/>
+          <w:sz w:val="22"/>
+          <w:szCs w:val="22"/>
+        </w:rPr>
+      </w:pPr>
+      <w:r>
+        <w:rPr>
+          <w:rFonts w:asciiTheme="minorHAnsi" w:hAnsiTheme="minorHAnsi"/>
+          <w:color w:val="5B9BD5" w:themeColor="accent1"/>
+          <w:sz w:val="22"/>
+          <w:szCs w:val="22"/>
+        </w:rPr>
+        <w:t>Was any optimization procedure used in the design?</w:t>
+      </w:r>
+    </w:p>
+    <w:p>
+      <w:pPr>
+        <w:pStyle w:val="HTMLPreformatted"/>
+        <w:shd w:val="clear" w:color="auto" w:fill="FFFFFF"/>
+        <w:rPr>
+          <w:rFonts w:asciiTheme="minorHAnsi" w:hAnsiTheme="minorHAnsi"/>
+          <w:color w:val="5B9BD5" w:themeColor="accent1"/>
+          <w:sz w:val="22"/>
+          <w:szCs w:val="22"/>
+        </w:rPr>
+      </w:pPr>
+    </w:p>
+    <w:p>
+      <w:r>
+        <w:t>The dimensions were selected in order to make the prototyping easy and possible with commercially available materials (standard tube, standard sphere, and standard spring size). No optimization was made</w:t>
+      </w:r>
+      <w:ins w:id="28" w:author="Aaron Becker" w:date="2017-05-26T08:56:00Z">
+        <w:r>
+          <w:t>.  This is a relevant line of research for future work</w:t>
+        </w:r>
+      </w:ins>
+      <w:r>
+        <w:t>.</w:t>
+      </w:r>
+    </w:p>
+    <w:p>
+      <w:pPr>
+        <w:rPr>
+          <w:b/>
+          <w:color w:val="5B9BD5" w:themeColor="accent1"/>
+        </w:rPr>
+      </w:pPr>
+      <w:r>
+        <w:rPr>
+          <w:b/>
+          <w:color w:val="5B9BD5" w:themeColor="accent1"/>
+        </w:rPr>
+        <w:t>Revi</w:t>
+      </w:r>
+      <w:r>
+        <w:rPr>
+          <w:b/>
+          <w:color w:val="5B9BD5" w:themeColor="accent1"/>
+        </w:rPr>
+        <w:t>e</w:t>
+      </w:r>
+      <w:r>
+        <w:rPr>
+          <w:b/>
+          <w:color w:val="5B9BD5" w:themeColor="accent1"/>
+        </w:rPr>
+        <w:t>wer 3:</w:t>
+      </w:r>
+    </w:p>
+    <w:p>
+      <w:pPr>
+        <w:pStyle w:val="HTMLPreformatted"/>
+        <w:shd w:val="clear" w:color="auto" w:fill="FFFFFF"/>
+        <w:rPr>
+          <w:rFonts w:asciiTheme="minorHAnsi" w:hAnsiTheme="minorHAnsi"/>
+          <w:color w:val="5B9BD5" w:themeColor="accent1"/>
+          <w:sz w:val="22"/>
+          <w:szCs w:val="22"/>
+        </w:rPr>
+      </w:pPr>
+      <w:r>
+        <w:rPr>
+          <w:rFonts w:asciiTheme="minorHAnsi" w:hAnsiTheme="minorHAnsi"/>
+          <w:color w:val="5B9BD5" w:themeColor="accent1"/>
+          <w:sz w:val="22"/>
+          <w:szCs w:val="22"/>
+        </w:rPr>
+        <w:t>Dear Authors,</w:t>
+      </w:r>
+    </w:p>
+    <w:p>
+      <w:pPr>
+        <w:pStyle w:val="HTMLPreformatted"/>
+        <w:shd w:val="clear" w:color="auto" w:fill="FFFFFF"/>
+        <w:rPr>
+          <w:rFonts w:asciiTheme="minorHAnsi" w:hAnsiTheme="minorHAnsi"/>
+          <w:color w:val="5B9BD5" w:themeColor="accent1"/>
+          <w:sz w:val="22"/>
+          <w:szCs w:val="22"/>
+        </w:rPr>
+      </w:pPr>
+    </w:p>
+    <w:p>
+      <w:pPr>
+        <w:pStyle w:val="HTMLPreformatted"/>
+        <w:shd w:val="clear" w:color="auto" w:fill="FFFFFF"/>
+        <w:rPr>
+          <w:rFonts w:asciiTheme="minorHAnsi" w:hAnsiTheme="minorHAnsi"/>
+          <w:color w:val="5B9BD5" w:themeColor="accent1"/>
+          <w:sz w:val="22"/>
+          <w:szCs w:val="22"/>
+        </w:rPr>
+      </w:pPr>
+      <w:r>
+        <w:rPr>
+          <w:rFonts w:asciiTheme="minorHAnsi" w:hAnsiTheme="minorHAnsi"/>
+          <w:color w:val="5B9BD5" w:themeColor="accent1"/>
+          <w:sz w:val="22"/>
+          <w:szCs w:val="22"/>
+        </w:rPr>
+        <w:t>The aim of this study was to develop the millirobots with magnetic hammer actuation for tissue penetration. This kind of robots was useful to deliver drugs for specific tumor/diseases. After the following minor revision, this manuscript should be published.</w:t>
+      </w:r>
+    </w:p>
+    <w:p>
+      <w:pPr>
+        <w:pStyle w:val="HTMLPreformatted"/>
+        <w:shd w:val="clear" w:color="auto" w:fill="FFFFFF"/>
+        <w:rPr>
+          <w:rFonts w:asciiTheme="minorHAnsi" w:hAnsiTheme="minorHAnsi"/>
+          <w:color w:val="5B9BD5" w:themeColor="accent1"/>
+          <w:sz w:val="22"/>
+          <w:szCs w:val="22"/>
+        </w:rPr>
+      </w:pPr>
+    </w:p>
+    <w:p>
+      <w:pPr>
+        <w:pStyle w:val="HTMLPreformatted"/>
+        <w:shd w:val="clear" w:color="auto" w:fill="FFFFFF"/>
+        <w:rPr>
+          <w:rFonts w:asciiTheme="minorHAnsi" w:hAnsiTheme="minorHAnsi"/>
+          <w:color w:val="5B9BD5" w:themeColor="accent1"/>
+          <w:sz w:val="22"/>
+          <w:szCs w:val="22"/>
+        </w:rPr>
+      </w:pPr>
+      <w:r>
+        <w:rPr>
+          <w:rFonts w:asciiTheme="minorHAnsi" w:hAnsiTheme="minorHAnsi"/>
+          <w:color w:val="5B9BD5" w:themeColor="accent1"/>
+          <w:sz w:val="22"/>
+          <w:szCs w:val="22"/>
+        </w:rPr>
+        <w:t>Minor points</w:t>
+      </w:r>
+    </w:p>
+    <w:p>
+      <w:pPr>
+        <w:pStyle w:val="HTMLPreformatted"/>
+        <w:shd w:val="clear" w:color="auto" w:fill="FFFFFF"/>
+        <w:rPr>
+          <w:rFonts w:asciiTheme="minorHAnsi" w:hAnsiTheme="minorHAnsi"/>
+          <w:color w:val="5B9BD5" w:themeColor="accent1"/>
+          <w:sz w:val="22"/>
+          <w:szCs w:val="22"/>
+        </w:rPr>
+      </w:pPr>
+      <w:r>
+        <w:rPr>
+          <w:rFonts w:asciiTheme="minorHAnsi" w:hAnsiTheme="minorHAnsi"/>
+          <w:color w:val="5B9BD5" w:themeColor="accent1"/>
+          <w:sz w:val="22"/>
+          <w:szCs w:val="22"/>
+        </w:rPr>
+        <w:lastRenderedPageBreak/>
+        <w:t>The clear purpose of this study should be described in Abstract and Introduction.</w:t>
+      </w:r>
+    </w:p>
+    <w:p>
+      <w:pPr>
+        <w:pStyle w:val="HTMLPreformatted"/>
+        <w:shd w:val="clear" w:color="auto" w:fill="FFFFFF"/>
+        <w:rPr>
+          <w:rFonts w:asciiTheme="minorHAnsi" w:hAnsiTheme="minorHAnsi"/>
+          <w:color w:val="5B9BD5" w:themeColor="accent1"/>
+          <w:sz w:val="22"/>
+          <w:szCs w:val="22"/>
+        </w:rPr>
+      </w:pPr>
+    </w:p>
+    <w:p>
+      <w:pPr>
+        <w:pStyle w:val="HTMLPreformatted"/>
+        <w:shd w:val="clear" w:color="auto" w:fill="FFFFFF"/>
+        <w:rPr>
+          <w:ins w:id="29" w:author="Aaron Becker" w:date="2017-05-26T08:56:00Z"/>
+          <w:rFonts w:asciiTheme="minorHAnsi" w:hAnsiTheme="minorHAnsi"/>
+          <w:sz w:val="22"/>
+          <w:szCs w:val="22"/>
+        </w:rPr>
+      </w:pPr>
+      <w:r>
+        <w:rPr>
+          <w:rFonts w:asciiTheme="minorHAnsi" w:hAnsiTheme="minorHAnsi"/>
+          <w:sz w:val="22"/>
+          <w:szCs w:val="22"/>
+        </w:rPr>
+        <w:t>The purpose of this study was added in the Abstract and in the Introduction.</w:t>
+      </w:r>
+    </w:p>
+    <w:p>
+      <w:pPr>
+        <w:shd w:val="clear" w:color="auto" w:fill="FFFFFF"/>
+        <w:tabs>
+          <w:tab w:val="left" w:pos="916"/>
+          <w:tab w:val="left" w:pos="1832"/>
+          <w:tab w:val="left" w:pos="2748"/>
+          <w:tab w:val="left" w:pos="3664"/>
+          <w:tab w:val="left" w:pos="4580"/>
+          <w:tab w:val="left" w:pos="5496"/>
+          <w:tab w:val="left" w:pos="6412"/>
+          <w:tab w:val="left" w:pos="7328"/>
+          <w:tab w:val="left" w:pos="8244"/>
+          <w:tab w:val="left" w:pos="9160"/>
+          <w:tab w:val="left" w:pos="10076"/>
+          <w:tab w:val="left" w:pos="10992"/>
+          <w:tab w:val="left" w:pos="11908"/>
+          <w:tab w:val="left" w:pos="12824"/>
+          <w:tab w:val="left" w:pos="13740"/>
+          <w:tab w:val="left" w:pos="14656"/>
+        </w:tabs>
+        <w:spacing w:after="0" w:line="240" w:lineRule="auto"/>
+        <w:rPr>
+          <w:ins w:id="30" w:author="Aaron Becker" w:date="2017-05-26T08:56:00Z"/>
+          <w:rFonts w:eastAsia="Times New Roman" w:cs="Courier New"/>
           <w:color w:val="FF0000"/>
-          <w:sz w:val="22"/>
-          <w:szCs w:val="22"/>
-        </w:rPr>
-      </w:pPr>
-      <w:r>
-        <w:rPr>
-          <w:rFonts w:asciiTheme="minorHAnsi" w:hAnsiTheme="minorHAnsi"/>
-          <w:sz w:val="22"/>
-          <w:szCs w:val="22"/>
-        </w:rPr>
-        <w:t>A discussion about the modeling of the air friction was added in the conclusion</w:t>
-      </w:r>
-      <w:r>
-        <w:rPr>
-          <w:rFonts w:asciiTheme="minorHAnsi" w:hAnsiTheme="minorHAnsi"/>
-          <w:color w:val="FF0000"/>
-          <w:sz w:val="22"/>
-          <w:szCs w:val="22"/>
-        </w:rPr>
-        <w:t xml:space="preserve">. </w:t>
-      </w:r>
-    </w:p>
-    <w:p>
-      <w:pPr>
-        <w:pStyle w:val="HTMLPreformatted"/>
-        <w:shd w:val="clear" w:color="auto" w:fill="FFFFFF"/>
-        <w:rPr>
-          <w:rFonts w:asciiTheme="minorHAnsi" w:hAnsiTheme="minorHAnsi"/>
-          <w:color w:val="5B9BD5" w:themeColor="accent1"/>
-          <w:sz w:val="22"/>
-          <w:szCs w:val="22"/>
-        </w:rPr>
-      </w:pPr>
-    </w:p>
-    <w:p>
-      <w:pPr>
-        <w:pStyle w:val="HTMLPreformatted"/>
-        <w:shd w:val="clear" w:color="auto" w:fill="FFFFFF"/>
-        <w:rPr>
-          <w:del w:id="28" w:author="Aaron Becker" w:date="2017-05-26T08:55:00Z"/>
-          <w:rFonts w:asciiTheme="minorHAnsi" w:hAnsiTheme="minorHAnsi"/>
-          <w:color w:val="5B9BD5" w:themeColor="accent1"/>
-          <w:sz w:val="22"/>
-          <w:szCs w:val="22"/>
-        </w:rPr>
-      </w:pPr>
-      <w:r>
-        <w:rPr>
-          <w:rFonts w:asciiTheme="minorHAnsi" w:hAnsiTheme="minorHAnsi"/>
-          <w:color w:val="5B9BD5" w:themeColor="accent1"/>
-          <w:sz w:val="22"/>
-          <w:szCs w:val="22"/>
-        </w:rPr>
-        <w:t>--What is the diameter, mass, and magnetization of the magnet used?</w:t>
-      </w:r>
-    </w:p>
-    <w:p>
-      <w:pPr>
-        <w:pStyle w:val="HTMLPreformatted"/>
-        <w:shd w:val="clear" w:color="auto" w:fill="FFFFFF"/>
-        <w:rPr>
-          <w:rFonts w:asciiTheme="minorHAnsi" w:hAnsiTheme="minorHAnsi"/>
-          <w:color w:val="5B9BD5" w:themeColor="accent1"/>
-          <w:sz w:val="22"/>
-          <w:szCs w:val="22"/>
-        </w:rPr>
-      </w:pPr>
-    </w:p>
-    <w:p>
-      <w:pPr>
-        <w:pStyle w:val="HTMLPreformatted"/>
-        <w:shd w:val="clear" w:color="auto" w:fill="FFFFFF"/>
-        <w:rPr>
-          <w:rFonts w:asciiTheme="minorHAnsi" w:hAnsiTheme="minorHAnsi"/>
-          <w:sz w:val="22"/>
-          <w:szCs w:val="22"/>
-        </w:rPr>
-      </w:pPr>
-      <w:r>
-        <w:rPr>
-          <w:rFonts w:asciiTheme="minorHAnsi" w:hAnsiTheme="minorHAnsi"/>
-          <w:sz w:val="22"/>
-          <w:szCs w:val="22"/>
-        </w:rPr>
-        <w:t xml:space="preserve">The sphere is </w:t>
-      </w:r>
-      <w:proofErr w:type="gramStart"/>
-      <w:r>
-        <w:rPr>
-          <w:rFonts w:asciiTheme="minorHAnsi" w:hAnsiTheme="minorHAnsi"/>
-          <w:sz w:val="22"/>
-          <w:szCs w:val="22"/>
-        </w:rPr>
-        <w:t>a</w:t>
-      </w:r>
-      <w:proofErr w:type="gramEnd"/>
-      <w:r>
-        <w:rPr>
-          <w:rFonts w:asciiTheme="minorHAnsi" w:hAnsiTheme="minorHAnsi"/>
-          <w:sz w:val="22"/>
-          <w:szCs w:val="22"/>
-        </w:rPr>
-        <w:t xml:space="preserve"> </w:t>
-      </w:r>
-      <w:proofErr w:type="spellStart"/>
-      <w:r>
-        <w:rPr>
-          <w:rFonts w:asciiTheme="minorHAnsi" w:hAnsiTheme="minorHAnsi"/>
-          <w:sz w:val="22"/>
-          <w:szCs w:val="22"/>
-        </w:rPr>
-        <w:t>NdFeB</w:t>
-      </w:r>
-      <w:proofErr w:type="spellEnd"/>
-      <w:r>
-        <w:rPr>
-          <w:rFonts w:asciiTheme="minorHAnsi" w:hAnsiTheme="minorHAnsi"/>
-          <w:sz w:val="22"/>
-          <w:szCs w:val="22"/>
-        </w:rPr>
-        <w:t xml:space="preserve"> magnet with a magnetization of 883,000 A/m. The diameter is </w:t>
-      </w:r>
-      <w:r>
-        <w:rPr>
-          <w:rFonts w:asciiTheme="minorHAnsi" w:hAnsiTheme="minorHAnsi"/>
-          <w:sz w:val="22"/>
-          <w:szCs w:val="22"/>
-        </w:rPr>
-        <w:t>6.35 mm and its mass is 1.05g. This information was added in the paper.</w:t>
-      </w:r>
-    </w:p>
-    <w:p>
-      <w:pPr>
-        <w:pStyle w:val="HTMLPreformatted"/>
-        <w:shd w:val="clear" w:color="auto" w:fill="FFFFFF"/>
-        <w:rPr>
-          <w:rFonts w:asciiTheme="minorHAnsi" w:hAnsiTheme="minorHAnsi"/>
-          <w:color w:val="5B9BD5" w:themeColor="accent1"/>
-          <w:sz w:val="22"/>
-          <w:szCs w:val="22"/>
-        </w:rPr>
-      </w:pPr>
-    </w:p>
-    <w:p>
-      <w:pPr>
-        <w:pStyle w:val="HTMLPreformatted"/>
-        <w:shd w:val="clear" w:color="auto" w:fill="FFFFFF"/>
-        <w:rPr>
-          <w:rFonts w:asciiTheme="minorHAnsi" w:hAnsiTheme="minorHAnsi"/>
-          <w:color w:val="5B9BD5" w:themeColor="accent1"/>
-          <w:sz w:val="22"/>
-          <w:szCs w:val="22"/>
-        </w:rPr>
-      </w:pPr>
-      <w:r>
-        <w:rPr>
-          <w:rFonts w:asciiTheme="minorHAnsi" w:hAnsiTheme="minorHAnsi"/>
-          <w:color w:val="5B9BD5" w:themeColor="accent1"/>
-          <w:sz w:val="22"/>
-          <w:szCs w:val="22"/>
-        </w:rPr>
-        <w:t xml:space="preserve">--How were the dimensions and other parameters of the device selected? </w:t>
-      </w:r>
-    </w:p>
-    <w:p>
-      <w:pPr>
-        <w:pStyle w:val="HTMLPreformatted"/>
-        <w:shd w:val="clear" w:color="auto" w:fill="FFFFFF"/>
-        <w:rPr>
-          <w:rFonts w:asciiTheme="minorHAnsi" w:hAnsiTheme="minorHAnsi"/>
-          <w:color w:val="5B9BD5" w:themeColor="accent1"/>
-          <w:sz w:val="22"/>
-          <w:szCs w:val="22"/>
-        </w:rPr>
-      </w:pPr>
-      <w:r>
-        <w:rPr>
-          <w:rFonts w:asciiTheme="minorHAnsi" w:hAnsiTheme="minorHAnsi"/>
-          <w:color w:val="5B9BD5" w:themeColor="accent1"/>
-          <w:sz w:val="22"/>
-          <w:szCs w:val="22"/>
-        </w:rPr>
-        <w:t>Was any optimization procedure used in the design?</w:t>
-      </w:r>
-    </w:p>
-    <w:p>
-      <w:pPr>
-        <w:pStyle w:val="HTMLPreformatted"/>
-        <w:shd w:val="clear" w:color="auto" w:fill="FFFFFF"/>
-        <w:rPr>
-          <w:rFonts w:asciiTheme="minorHAnsi" w:hAnsiTheme="minorHAnsi"/>
-          <w:color w:val="5B9BD5" w:themeColor="accent1"/>
-          <w:sz w:val="22"/>
-          <w:szCs w:val="22"/>
-        </w:rPr>
-      </w:pPr>
-    </w:p>
-    <w:p>
-      <w:r>
-        <w:t>The dimensions were selected in order to make the prototyping easy and possible with commercially available materials (standard tube, standard sphere, and standard spring size). No optimization was made</w:t>
-      </w:r>
-      <w:ins w:id="29" w:author="Aaron Becker" w:date="2017-05-26T08:56:00Z">
-        <w:r>
-          <w:t>.  This is a relevant line of research for future work</w:t>
-        </w:r>
-      </w:ins>
-      <w:r>
-        <w:t>.</w:t>
-      </w:r>
-    </w:p>
-    <w:p>
-      <w:pPr>
-        <w:rPr>
-          <w:b/>
-          <w:color w:val="5B9BD5" w:themeColor="accent1"/>
-        </w:rPr>
-      </w:pPr>
-      <w:r>
-        <w:rPr>
-          <w:b/>
-          <w:color w:val="5B9BD5" w:themeColor="accent1"/>
-        </w:rPr>
-        <w:t>Revi</w:t>
-      </w:r>
-      <w:r>
-        <w:rPr>
-          <w:b/>
-          <w:color w:val="5B9BD5" w:themeColor="accent1"/>
-        </w:rPr>
-        <w:t>e</w:t>
-      </w:r>
-      <w:r>
-        <w:rPr>
-          <w:b/>
-          <w:color w:val="5B9BD5" w:themeColor="accent1"/>
-        </w:rPr>
-        <w:t>wer 3:</w:t>
-      </w:r>
-    </w:p>
-    <w:p>
-      <w:pPr>
-        <w:pStyle w:val="HTMLPreformatted"/>
-        <w:shd w:val="clear" w:color="auto" w:fill="FFFFFF"/>
-        <w:rPr>
-          <w:rFonts w:asciiTheme="minorHAnsi" w:hAnsiTheme="minorHAnsi"/>
-          <w:color w:val="5B9BD5" w:themeColor="accent1"/>
-          <w:sz w:val="22"/>
-          <w:szCs w:val="22"/>
-        </w:rPr>
-      </w:pPr>
-      <w:r>
-        <w:rPr>
-          <w:rFonts w:asciiTheme="minorHAnsi" w:hAnsiTheme="minorHAnsi"/>
-          <w:color w:val="5B9BD5" w:themeColor="accent1"/>
-          <w:sz w:val="22"/>
-          <w:szCs w:val="22"/>
-        </w:rPr>
-        <w:t>Dear Authors,</w:t>
-      </w:r>
-    </w:p>
-    <w:p>
-      <w:pPr>
-        <w:pStyle w:val="HTMLPreformatted"/>
-        <w:shd w:val="clear" w:color="auto" w:fill="FFFFFF"/>
-        <w:rPr>
-          <w:rFonts w:asciiTheme="minorHAnsi" w:hAnsiTheme="minorHAnsi"/>
-          <w:color w:val="5B9BD5" w:themeColor="accent1"/>
-          <w:sz w:val="22"/>
-          <w:szCs w:val="22"/>
-        </w:rPr>
-      </w:pPr>
-    </w:p>
-    <w:p>
-      <w:pPr>
-        <w:pStyle w:val="HTMLPreformatted"/>
-        <w:shd w:val="clear" w:color="auto" w:fill="FFFFFF"/>
-        <w:rPr>
-          <w:rFonts w:asciiTheme="minorHAnsi" w:hAnsiTheme="minorHAnsi"/>
-          <w:color w:val="5B9BD5" w:themeColor="accent1"/>
-          <w:sz w:val="22"/>
-          <w:szCs w:val="22"/>
-        </w:rPr>
-      </w:pPr>
-      <w:r>
-        <w:rPr>
-          <w:rFonts w:asciiTheme="minorHAnsi" w:hAnsiTheme="minorHAnsi"/>
-          <w:color w:val="5B9BD5" w:themeColor="accent1"/>
-          <w:sz w:val="22"/>
-          <w:szCs w:val="22"/>
-        </w:rPr>
-        <w:t>The aim of this study was to develop the millirobots with magnetic hammer actuation for tissue penetration. This kind of robots was useful to deliver drugs for specific tumor/diseases. After the following minor revision, this manuscript should be published.</w:t>
-      </w:r>
-    </w:p>
-    <w:p>
-      <w:pPr>
-        <w:pStyle w:val="HTMLPreformatted"/>
-        <w:shd w:val="clear" w:color="auto" w:fill="FFFFFF"/>
-        <w:rPr>
-          <w:rFonts w:asciiTheme="minorHAnsi" w:hAnsiTheme="minorHAnsi"/>
-          <w:color w:val="5B9BD5" w:themeColor="accent1"/>
-          <w:sz w:val="22"/>
-          <w:szCs w:val="22"/>
-        </w:rPr>
-      </w:pPr>
-    </w:p>
-    <w:p>
-      <w:pPr>
-        <w:pStyle w:val="HTMLPreformatted"/>
-        <w:shd w:val="clear" w:color="auto" w:fill="FFFFFF"/>
-        <w:rPr>
-          <w:rFonts w:asciiTheme="minorHAnsi" w:hAnsiTheme="minorHAnsi"/>
-          <w:color w:val="5B9BD5" w:themeColor="accent1"/>
-          <w:sz w:val="22"/>
-          <w:szCs w:val="22"/>
-        </w:rPr>
-      </w:pPr>
-      <w:r>
-        <w:rPr>
-          <w:rFonts w:asciiTheme="minorHAnsi" w:hAnsiTheme="minorHAnsi"/>
-          <w:color w:val="5B9BD5" w:themeColor="accent1"/>
-          <w:sz w:val="22"/>
-          <w:szCs w:val="22"/>
-        </w:rPr>
-        <w:t>Minor points</w:t>
-      </w:r>
-    </w:p>
-    <w:p>
-      <w:pPr>
-        <w:pStyle w:val="HTMLPreformatted"/>
-        <w:shd w:val="clear" w:color="auto" w:fill="FFFFFF"/>
-        <w:rPr>
-          <w:rFonts w:asciiTheme="minorHAnsi" w:hAnsiTheme="minorHAnsi"/>
-          <w:color w:val="5B9BD5" w:themeColor="accent1"/>
-          <w:sz w:val="22"/>
-          <w:szCs w:val="22"/>
-        </w:rPr>
-      </w:pPr>
-      <w:r>
-        <w:rPr>
-          <w:rFonts w:asciiTheme="minorHAnsi" w:hAnsiTheme="minorHAnsi"/>
-          <w:color w:val="5B9BD5" w:themeColor="accent1"/>
-          <w:sz w:val="22"/>
-          <w:szCs w:val="22"/>
-        </w:rPr>
-        <w:t>The clear purpose of this study should be described in Abstract and Introduction.</w:t>
-      </w:r>
-    </w:p>
-    <w:p>
-      <w:pPr>
-        <w:pStyle w:val="HTMLPreformatted"/>
-        <w:shd w:val="clear" w:color="auto" w:fill="FFFFFF"/>
-        <w:rPr>
-          <w:rFonts w:asciiTheme="minorHAnsi" w:hAnsiTheme="minorHAnsi"/>
-          <w:color w:val="5B9BD5" w:themeColor="accent1"/>
-          <w:sz w:val="22"/>
-          <w:szCs w:val="22"/>
-        </w:rPr>
-      </w:pPr>
-    </w:p>
-    <w:p>
-      <w:pPr>
-        <w:pStyle w:val="HTMLPreformatted"/>
-        <w:shd w:val="clear" w:color="auto" w:fill="FFFFFF"/>
-        <w:rPr>
-          <w:ins w:id="30" w:author="Aaron Becker" w:date="2017-05-26T08:56:00Z"/>
-          <w:rFonts w:asciiTheme="minorHAnsi" w:hAnsiTheme="minorHAnsi"/>
-          <w:sz w:val="22"/>
-          <w:szCs w:val="22"/>
-        </w:rPr>
-      </w:pPr>
-      <w:r>
-        <w:rPr>
-          <w:rFonts w:asciiTheme="minorHAnsi" w:hAnsiTheme="minorHAnsi"/>
-          <w:sz w:val="22"/>
-          <w:szCs w:val="22"/>
-        </w:rPr>
-        <w:t>The purpose of this study was added in the Abstract and in the Introduction.</w:t>
-      </w:r>
-    </w:p>
-    <w:p>
-      <w:pPr>
-        <w:shd w:val="clear" w:color="auto" w:fill="FFFFFF"/>
-        <w:tabs>
-          <w:tab w:val="left" w:pos="916"/>
-          <w:tab w:val="left" w:pos="1832"/>
-          <w:tab w:val="left" w:pos="2748"/>
-          <w:tab w:val="left" w:pos="3664"/>
-          <w:tab w:val="left" w:pos="4580"/>
-          <w:tab w:val="left" w:pos="5496"/>
-          <w:tab w:val="left" w:pos="6412"/>
-          <w:tab w:val="left" w:pos="7328"/>
-          <w:tab w:val="left" w:pos="8244"/>
-          <w:tab w:val="left" w:pos="9160"/>
-          <w:tab w:val="left" w:pos="10076"/>
-          <w:tab w:val="left" w:pos="10992"/>
-          <w:tab w:val="left" w:pos="11908"/>
-          <w:tab w:val="left" w:pos="12824"/>
-          <w:tab w:val="left" w:pos="13740"/>
-          <w:tab w:val="left" w:pos="14656"/>
-        </w:tabs>
-        <w:spacing w:after="0" w:line="240" w:lineRule="auto"/>
-        <w:rPr>
-          <w:ins w:id="31" w:author="Aaron Becker" w:date="2017-05-26T08:56:00Z"/>
-          <w:rFonts w:eastAsia="Times New Roman" w:cs="Courier New"/>
-          <w:color w:val="FF0000"/>
-        </w:rPr>
-      </w:pPr>
-      <w:ins w:id="32" w:author="Aaron Becker" w:date="2017-05-26T08:56:00Z">
+        </w:rPr>
+      </w:pPr>
+      <w:ins w:id="31" w:author="Aaron Becker" w:date="2017-05-26T08:56:00Z">
         <w:r>
           <w:rPr>
             <w:rFonts w:eastAsia="Times New Roman" w:cs="Courier New"/>
@@ -2859,11 +2850,281 @@
         <w:pStyle w:val="HTMLPreformatted"/>
         <w:shd w:val="clear" w:color="auto" w:fill="FFFFFF"/>
         <w:rPr>
-          <w:rFonts w:asciiTheme="minorHAnsi" w:hAnsiTheme="minorHAnsi"/>
-          <w:sz w:val="22"/>
-          <w:szCs w:val="22"/>
-        </w:rPr>
-      </w:pPr>
+          <w:ins w:id="32" w:author="Leclerc, Julien" w:date="2017-05-29T22:00:00Z"/>
+          <w:rFonts w:asciiTheme="minorHAnsi" w:hAnsiTheme="minorHAnsi"/>
+          <w:sz w:val="22"/>
+          <w:szCs w:val="22"/>
+        </w:rPr>
+      </w:pPr>
+    </w:p>
+    <w:p>
+      <w:pPr>
+        <w:pStyle w:val="HTMLPreformatted"/>
+        <w:shd w:val="clear" w:color="auto" w:fill="FFFFFF"/>
+        <w:rPr>
+          <w:ins w:id="33" w:author="Leclerc, Julien" w:date="2017-05-29T22:02:00Z"/>
+          <w:rFonts w:asciiTheme="minorHAnsi" w:hAnsiTheme="minorHAnsi"/>
+          <w:b/>
+          <w:color w:val="5B9BD5" w:themeColor="accent1"/>
+          <w:sz w:val="22"/>
+          <w:szCs w:val="22"/>
+        </w:rPr>
+      </w:pPr>
+      <w:ins w:id="34" w:author="Leclerc, Julien" w:date="2017-05-29T22:02:00Z">
+        <w:r>
+          <w:rPr>
+            <w:rFonts w:asciiTheme="minorHAnsi" w:hAnsiTheme="minorHAnsi"/>
+            <w:b/>
+            <w:color w:val="5B9BD5" w:themeColor="accent1"/>
+            <w:sz w:val="22"/>
+            <w:szCs w:val="22"/>
+            <w:rPrChange w:id="35" w:author="Leclerc, Julien" w:date="2017-05-29T22:02:00Z">
+              <w:rPr>
+                <w:rFonts w:asciiTheme="minorHAnsi" w:hAnsiTheme="minorHAnsi"/>
+                <w:sz w:val="22"/>
+                <w:szCs w:val="22"/>
+              </w:rPr>
+            </w:rPrChange>
+          </w:rPr>
+          <w:t>Other changes:</w:t>
+        </w:r>
+      </w:ins>
+    </w:p>
+    <w:p>
+      <w:pPr>
+        <w:pStyle w:val="HTMLPreformatted"/>
+        <w:shd w:val="clear" w:color="auto" w:fill="FFFFFF"/>
+        <w:rPr>
+          <w:ins w:id="36" w:author="Leclerc, Julien" w:date="2017-05-29T22:02:00Z"/>
+          <w:rFonts w:asciiTheme="minorHAnsi" w:hAnsiTheme="minorHAnsi"/>
+          <w:b/>
+          <w:color w:val="5B9BD5" w:themeColor="accent1"/>
+          <w:sz w:val="22"/>
+          <w:szCs w:val="22"/>
+        </w:rPr>
+      </w:pPr>
+    </w:p>
+    <w:p>
+      <w:pPr>
+        <w:pStyle w:val="HTMLPreformatted"/>
+        <w:shd w:val="clear" w:color="auto" w:fill="FFFFFF"/>
+        <w:rPr>
+          <w:rFonts w:asciiTheme="minorHAnsi" w:hAnsiTheme="minorHAnsi"/>
+          <w:sz w:val="22"/>
+          <w:szCs w:val="22"/>
+          <w:rPrChange w:id="37" w:author="Leclerc, Julien" w:date="2017-05-29T22:02:00Z">
+            <w:rPr>
+              <w:rFonts w:asciiTheme="minorHAnsi" w:hAnsiTheme="minorHAnsi"/>
+              <w:sz w:val="22"/>
+              <w:szCs w:val="22"/>
+            </w:rPr>
+          </w:rPrChange>
+        </w:rPr>
+      </w:pPr>
+      <w:ins w:id="38" w:author="Leclerc, Julien" w:date="2017-05-29T22:02:00Z">
+        <w:r>
+          <w:rPr>
+            <w:rFonts w:asciiTheme="minorHAnsi" w:hAnsiTheme="minorHAnsi"/>
+            <w:sz w:val="22"/>
+            <w:szCs w:val="22"/>
+          </w:rPr>
+          <w:t>_S</w:t>
+        </w:r>
+        <w:r>
+          <w:rPr>
+            <w:rFonts w:asciiTheme="minorHAnsi" w:hAnsiTheme="minorHAnsi"/>
+            <w:sz w:val="22"/>
+            <w:szCs w:val="22"/>
+          </w:rPr>
+          <w:t xml:space="preserve">ection </w:t>
+        </w:r>
+      </w:ins>
+      <w:ins w:id="39" w:author="Leclerc, Julien" w:date="2017-05-29T22:04:00Z">
+        <w:r>
+          <w:rPr>
+            <w:rFonts w:asciiTheme="minorHAnsi" w:hAnsiTheme="minorHAnsi"/>
+            <w:sz w:val="22"/>
+            <w:szCs w:val="22"/>
+          </w:rPr>
+          <w:t xml:space="preserve">IV.C </w:t>
+        </w:r>
+      </w:ins>
+      <w:ins w:id="40" w:author="Leclerc, Julien" w:date="2017-05-29T22:03:00Z">
+        <w:r>
+          <w:rPr>
+            <w:rFonts w:asciiTheme="minorHAnsi" w:hAnsiTheme="minorHAnsi"/>
+            <w:sz w:val="22"/>
+            <w:szCs w:val="22"/>
+          </w:rPr>
+          <w:t>“</w:t>
+        </w:r>
+      </w:ins>
+      <w:ins w:id="41" w:author="Leclerc, Julien" w:date="2017-05-29T22:04:00Z">
+        <w:r>
+          <w:rPr>
+            <w:rFonts w:asciiTheme="minorHAnsi" w:hAnsiTheme="minorHAnsi"/>
+            <w:sz w:val="22"/>
+            <w:szCs w:val="22"/>
+          </w:rPr>
+          <w:t>E</w:t>
+        </w:r>
+        <w:r>
+          <w:rPr>
+            <w:rFonts w:asciiTheme="minorHAnsi" w:hAnsiTheme="minorHAnsi"/>
+            <w:sz w:val="22"/>
+            <w:szCs w:val="22"/>
+          </w:rPr>
+          <w:t>ffect of friction</w:t>
+        </w:r>
+      </w:ins>
+      <w:ins w:id="42" w:author="Leclerc, Julien" w:date="2017-05-29T22:10:00Z">
+        <w:r>
+          <w:rPr>
+            <w:rFonts w:asciiTheme="minorHAnsi" w:hAnsiTheme="minorHAnsi"/>
+            <w:sz w:val="22"/>
+            <w:szCs w:val="22"/>
+          </w:rPr>
+          <w:t>”</w:t>
+        </w:r>
+      </w:ins>
+      <w:ins w:id="43" w:author="Leclerc, Julien" w:date="2017-05-29T22:04:00Z">
+        <w:r>
+          <w:rPr>
+            <w:rFonts w:asciiTheme="minorHAnsi" w:hAnsiTheme="minorHAnsi"/>
+            <w:sz w:val="22"/>
+            <w:szCs w:val="22"/>
+          </w:rPr>
+          <w:t xml:space="preserve"> was removed. This section considered that the sphere was rolling inside the tube.</w:t>
+        </w:r>
+      </w:ins>
+      <w:ins w:id="44" w:author="Leclerc, Julien" w:date="2017-05-29T22:05:00Z">
+        <w:r>
+          <w:rPr>
+            <w:rFonts w:asciiTheme="minorHAnsi" w:hAnsiTheme="minorHAnsi"/>
+            <w:sz w:val="22"/>
+            <w:szCs w:val="22"/>
+          </w:rPr>
+          <w:t xml:space="preserve"> Our latest experiments use a permanent magnet sphere. </w:t>
+        </w:r>
+      </w:ins>
+      <w:ins w:id="45" w:author="Leclerc, Julien" w:date="2017-05-29T22:06:00Z">
+        <w:r>
+          <w:rPr>
+            <w:rFonts w:asciiTheme="minorHAnsi" w:hAnsiTheme="minorHAnsi"/>
+            <w:sz w:val="22"/>
+            <w:szCs w:val="22"/>
+          </w:rPr>
+          <w:t xml:space="preserve">The sphere can therefore no longer roll. In addition, our observations during tests performed inside an MRI scanner concluded that a ferromagnetic sphere has a </w:t>
+        </w:r>
+      </w:ins>
+      <w:ins w:id="46" w:author="Leclerc, Julien" w:date="2017-05-29T22:07:00Z">
+        <w:r>
+          <w:rPr>
+            <w:rFonts w:asciiTheme="minorHAnsi" w:hAnsiTheme="minorHAnsi"/>
+            <w:sz w:val="22"/>
+            <w:szCs w:val="22"/>
+          </w:rPr>
+          <w:t>preferred</w:t>
+        </w:r>
+      </w:ins>
+      <w:ins w:id="47" w:author="Leclerc, Julien" w:date="2017-05-29T22:06:00Z">
+        <w:r>
+          <w:rPr>
+            <w:rFonts w:asciiTheme="minorHAnsi" w:hAnsiTheme="minorHAnsi"/>
+            <w:sz w:val="22"/>
+            <w:szCs w:val="22"/>
+          </w:rPr>
+          <w:t xml:space="preserve"> </w:t>
+        </w:r>
+      </w:ins>
+      <w:ins w:id="48" w:author="Leclerc, Julien" w:date="2017-05-29T22:07:00Z">
+        <w:r>
+          <w:rPr>
+            <w:rFonts w:asciiTheme="minorHAnsi" w:hAnsiTheme="minorHAnsi"/>
+            <w:sz w:val="22"/>
+            <w:szCs w:val="22"/>
+          </w:rPr>
+          <w:t>orientation when placed into the scanner</w:t>
+        </w:r>
+      </w:ins>
+      <w:ins w:id="49" w:author="Leclerc, Julien" w:date="2017-05-29T22:11:00Z">
+        <w:r>
+          <w:rPr>
+            <w:rFonts w:asciiTheme="minorHAnsi" w:hAnsiTheme="minorHAnsi"/>
+            <w:sz w:val="22"/>
+            <w:szCs w:val="22"/>
+          </w:rPr>
+          <w:t xml:space="preserve"> which</w:t>
+        </w:r>
+      </w:ins>
+      <w:ins w:id="50" w:author="Leclerc, Julien" w:date="2017-05-29T22:08:00Z">
+        <w:r>
+          <w:rPr>
+            <w:rFonts w:asciiTheme="minorHAnsi" w:hAnsiTheme="minorHAnsi"/>
+            <w:sz w:val="22"/>
+            <w:szCs w:val="22"/>
+          </w:rPr>
+          <w:t xml:space="preserve"> </w:t>
+        </w:r>
+      </w:ins>
+      <w:ins w:id="51" w:author="Leclerc, Julien" w:date="2017-05-29T22:11:00Z">
+        <w:r>
+          <w:rPr>
+            <w:rFonts w:asciiTheme="minorHAnsi" w:hAnsiTheme="minorHAnsi"/>
+            <w:sz w:val="22"/>
+            <w:szCs w:val="22"/>
+          </w:rPr>
+          <w:t xml:space="preserve">will </w:t>
+        </w:r>
+      </w:ins>
+      <w:ins w:id="52" w:author="Leclerc, Julien" w:date="2017-05-29T22:13:00Z">
+        <w:r>
+          <w:rPr>
+            <w:rFonts w:asciiTheme="minorHAnsi" w:hAnsiTheme="minorHAnsi"/>
+            <w:sz w:val="22"/>
+            <w:szCs w:val="22"/>
+          </w:rPr>
+          <w:t xml:space="preserve">reduce or </w:t>
+        </w:r>
+      </w:ins>
+      <w:ins w:id="53" w:author="Leclerc, Julien" w:date="2017-05-29T22:07:00Z">
+        <w:r>
+          <w:rPr>
+            <w:rFonts w:asciiTheme="minorHAnsi" w:hAnsiTheme="minorHAnsi"/>
+            <w:sz w:val="22"/>
+            <w:szCs w:val="22"/>
+          </w:rPr>
+          <w:t xml:space="preserve">prevent the </w:t>
+        </w:r>
+        <w:r>
+          <w:rPr>
+            <w:rFonts w:asciiTheme="minorHAnsi" w:hAnsiTheme="minorHAnsi"/>
+            <w:sz w:val="22"/>
+            <w:szCs w:val="22"/>
+          </w:rPr>
+          <w:t>sphere fro</w:t>
+        </w:r>
+        <w:r>
+          <w:rPr>
+            <w:rFonts w:asciiTheme="minorHAnsi" w:hAnsiTheme="minorHAnsi"/>
+            <w:sz w:val="22"/>
+            <w:szCs w:val="22"/>
+          </w:rPr>
+          <w:t>m rolling.</w:t>
+        </w:r>
+      </w:ins>
+      <w:ins w:id="54" w:author="Leclerc, Julien" w:date="2017-05-29T22:08:00Z">
+        <w:r>
+          <w:rPr>
+            <w:rFonts w:asciiTheme="minorHAnsi" w:hAnsiTheme="minorHAnsi"/>
+            <w:sz w:val="22"/>
+            <w:szCs w:val="22"/>
+          </w:rPr>
+          <w:t xml:space="preserve"> This effect is probably due to the presence of magnetic domains inside ferromagnetic objects.</w:t>
+        </w:r>
+      </w:ins>
+      <w:bookmarkStart w:id="55" w:name="_GoBack"/>
+      <w:bookmarkEnd w:id="55"/>
     </w:p>
     <w:sectPr>
       <w:pgSz w:w="12240" w:h="15840"/>

</xml_diff>